<commit_message>
Update Mobile Application Development Word document
</commit_message>
<xml_diff>
--- a/docs/mobile-application-development.docx
+++ b/docs/mobile-application-development.docx
@@ -683,17 +683,8 @@
               <w:rFonts w:ascii="Arial" w:hAnsi="Arial" w:cs="Arial"/>
               <w:color w:val="000000" w:themeColor="text1"/>
             </w:rPr>
-            <w:t xml:space="preserve">Mobile </w:t>
+            <w:t>Mobile Devices</w:t>
           </w:r>
-          <w:proofErr w:type="spellStart"/>
-          <w:r>
-            <w:rPr>
-              <w:rFonts w:ascii="Arial" w:hAnsi="Arial" w:cs="Arial"/>
-              <w:color w:val="000000" w:themeColor="text1"/>
-            </w:rPr>
-            <w:t>Devices</w:t>
-          </w:r>
-          <w:proofErr w:type="spellEnd"/>
           <w:r>
             <w:rPr>
               <w:rFonts w:ascii="Arial" w:hAnsi="Arial" w:cs="Arial"/>
@@ -1168,7 +1159,6 @@
           <w:lang w:val="en-US"/>
         </w:rPr>
       </w:pPr>
-      <w:proofErr w:type="spellStart"/>
       <w:r>
         <w:rPr>
           <w:rFonts w:cs="Arial"/>
@@ -1177,62 +1167,7 @@
           <w:color w:val="000000" w:themeColor="text1"/>
           <w:lang w:val="en-US"/>
         </w:rPr>
-        <w:t>Welke</w:t>
-      </w:r>
-      <w:proofErr w:type="spellEnd"/>
-      <w:r>
-        <w:rPr>
-          <w:rFonts w:cs="Arial"/>
-          <w:b/>
-          <w:bCs/>
-          <w:color w:val="000000" w:themeColor="text1"/>
-          <w:lang w:val="en-US"/>
-        </w:rPr>
-        <w:t xml:space="preserve"> </w:t>
-      </w:r>
-      <w:proofErr w:type="spellStart"/>
-      <w:r>
-        <w:rPr>
-          <w:rFonts w:cs="Arial"/>
-          <w:b/>
-          <w:bCs/>
-          <w:color w:val="000000" w:themeColor="text1"/>
-          <w:lang w:val="en-US"/>
-        </w:rPr>
-        <w:t>soorten</w:t>
-      </w:r>
-      <w:proofErr w:type="spellEnd"/>
-      <w:r>
-        <w:rPr>
-          <w:rFonts w:cs="Arial"/>
-          <w:b/>
-          <w:bCs/>
-          <w:color w:val="000000" w:themeColor="text1"/>
-          <w:lang w:val="en-US"/>
-        </w:rPr>
-        <w:t xml:space="preserve"> mobile devices </w:t>
-      </w:r>
-      <w:proofErr w:type="spellStart"/>
-      <w:r>
-        <w:rPr>
-          <w:rFonts w:cs="Arial"/>
-          <w:b/>
-          <w:bCs/>
-          <w:color w:val="000000" w:themeColor="text1"/>
-          <w:lang w:val="en-US"/>
-        </w:rPr>
-        <w:t>zijn</w:t>
-      </w:r>
-      <w:proofErr w:type="spellEnd"/>
-      <w:r>
-        <w:rPr>
-          <w:rFonts w:cs="Arial"/>
-          <w:b/>
-          <w:bCs/>
-          <w:color w:val="000000" w:themeColor="text1"/>
-          <w:lang w:val="en-US"/>
-        </w:rPr>
-        <w:t xml:space="preserve"> er?</w:t>
+        <w:t>Welke soorten mobile devices zijn er?</w:t>
       </w:r>
     </w:p>
     <w:p>
@@ -1375,18 +1310,8 @@
           <w:color w:val="000000" w:themeColor="text1"/>
           <w:lang w:val="en-US"/>
         </w:rPr>
-        <w:t xml:space="preserve">Handheld </w:t>
-      </w:r>
-      <w:proofErr w:type="spellStart"/>
-      <w:r>
-        <w:rPr>
-          <w:rFonts w:cs="Arial"/>
-          <w:color w:val="000000" w:themeColor="text1"/>
-          <w:lang w:val="en-US"/>
-        </w:rPr>
-        <w:t>gameconsoles</w:t>
-      </w:r>
-      <w:proofErr w:type="spellEnd"/>
+        <w:t>Handheld gameconsoles</w:t>
+      </w:r>
     </w:p>
     <w:p>
       <w:pPr>
@@ -1413,27 +1338,7 @@
           <w:bCs/>
           <w:color w:val="000000" w:themeColor="text1"/>
         </w:rPr>
-        <w:t xml:space="preserve">Welke verschillende besturingssystemen bestaan er voor mobile </w:t>
-      </w:r>
-      <w:proofErr w:type="spellStart"/>
-      <w:r>
-        <w:rPr>
-          <w:rFonts w:cs="Arial"/>
-          <w:b/>
-          <w:bCs/>
-          <w:color w:val="000000" w:themeColor="text1"/>
-        </w:rPr>
-        <w:t>devices</w:t>
-      </w:r>
-      <w:proofErr w:type="spellEnd"/>
-      <w:r>
-        <w:rPr>
-          <w:rFonts w:cs="Arial"/>
-          <w:b/>
-          <w:bCs/>
-          <w:color w:val="000000" w:themeColor="text1"/>
-        </w:rPr>
-        <w:t>?</w:t>
+        <w:t>Welke verschillende besturingssystemen bestaan er voor mobile devices?</w:t>
       </w:r>
     </w:p>
     <w:p>
@@ -1463,25 +1368,7 @@
           <w:color w:val="000000" w:themeColor="text1"/>
           <w:lang w:val="en-US"/>
         </w:rPr>
-        <w:t xml:space="preserve">Android (70% </w:t>
-      </w:r>
-      <w:proofErr w:type="spellStart"/>
-      <w:r>
-        <w:rPr>
-          <w:rFonts w:cs="Arial"/>
-          <w:color w:val="000000" w:themeColor="text1"/>
-          <w:lang w:val="en-US"/>
-        </w:rPr>
-        <w:t>marktaandeel</w:t>
-      </w:r>
-      <w:proofErr w:type="spellEnd"/>
-      <w:r>
-        <w:rPr>
-          <w:rFonts w:cs="Arial"/>
-          <w:color w:val="000000" w:themeColor="text1"/>
-          <w:lang w:val="en-US"/>
-        </w:rPr>
-        <w:t>)</w:t>
+        <w:t>Android (70% marktaandeel)</w:t>
       </w:r>
     </w:p>
     <w:p>
@@ -1503,25 +1390,7 @@
           <w:color w:val="000000" w:themeColor="text1"/>
           <w:lang w:val="en-US"/>
         </w:rPr>
-        <w:t xml:space="preserve">iOS (28% </w:t>
-      </w:r>
-      <w:proofErr w:type="spellStart"/>
-      <w:r>
-        <w:rPr>
-          <w:rFonts w:cs="Arial"/>
-          <w:color w:val="000000" w:themeColor="text1"/>
-          <w:lang w:val="en-US"/>
-        </w:rPr>
-        <w:t>marktaandeel</w:t>
-      </w:r>
-      <w:proofErr w:type="spellEnd"/>
-      <w:r>
-        <w:rPr>
-          <w:rFonts w:cs="Arial"/>
-          <w:color w:val="000000" w:themeColor="text1"/>
-          <w:lang w:val="en-US"/>
-        </w:rPr>
-        <w:t>)</w:t>
+        <w:t>iOS (28% marktaandeel)</w:t>
       </w:r>
     </w:p>
     <w:p>
@@ -1537,41 +1406,13 @@
           <w:lang w:val="en-US"/>
         </w:rPr>
       </w:pPr>
-      <w:proofErr w:type="spellStart"/>
-      <w:r>
-        <w:rPr>
-          <w:rFonts w:cs="Arial"/>
-          <w:color w:val="000000" w:themeColor="text1"/>
-          <w:lang w:val="en-US"/>
-        </w:rPr>
-        <w:t>HarmonyOS</w:t>
-      </w:r>
-      <w:proofErr w:type="spellEnd"/>
-      <w:r>
-        <w:rPr>
-          <w:rFonts w:cs="Arial"/>
-          <w:color w:val="000000" w:themeColor="text1"/>
-          <w:lang w:val="en-US"/>
-        </w:rPr>
-        <w:t xml:space="preserve">/Huawei (1% </w:t>
-      </w:r>
-      <w:proofErr w:type="spellStart"/>
-      <w:r>
-        <w:rPr>
-          <w:rFonts w:cs="Arial"/>
-          <w:color w:val="000000" w:themeColor="text1"/>
-          <w:lang w:val="en-US"/>
-        </w:rPr>
-        <w:t>marktaandeel</w:t>
-      </w:r>
-      <w:proofErr w:type="spellEnd"/>
-      <w:r>
-        <w:rPr>
-          <w:rFonts w:cs="Arial"/>
-          <w:color w:val="000000" w:themeColor="text1"/>
-          <w:lang w:val="en-US"/>
-        </w:rPr>
-        <w:t>)</w:t>
+      <w:r>
+        <w:rPr>
+          <w:rFonts w:cs="Arial"/>
+          <w:color w:val="000000" w:themeColor="text1"/>
+          <w:lang w:val="en-US"/>
+        </w:rPr>
+        <w:t>HarmonyOS/Huawei (1% marktaandeel)</w:t>
       </w:r>
     </w:p>
     <w:p>
@@ -1601,95 +1442,7 @@
           <w:color w:val="000000" w:themeColor="text1"/>
           <w:lang w:val="en-US"/>
         </w:rPr>
-        <w:t xml:space="preserve">Wat </w:t>
-      </w:r>
-      <w:proofErr w:type="spellStart"/>
-      <w:r>
-        <w:rPr>
-          <w:rFonts w:cs="Arial"/>
-          <w:b/>
-          <w:bCs/>
-          <w:color w:val="000000" w:themeColor="text1"/>
-          <w:lang w:val="en-US"/>
-        </w:rPr>
-        <w:t>zijn</w:t>
-      </w:r>
-      <w:proofErr w:type="spellEnd"/>
-      <w:r>
-        <w:rPr>
-          <w:rFonts w:cs="Arial"/>
-          <w:b/>
-          <w:bCs/>
-          <w:color w:val="000000" w:themeColor="text1"/>
-          <w:lang w:val="en-US"/>
-        </w:rPr>
-        <w:t xml:space="preserve"> de </w:t>
-      </w:r>
-      <w:proofErr w:type="spellStart"/>
-      <w:r>
-        <w:rPr>
-          <w:rFonts w:cs="Arial"/>
-          <w:b/>
-          <w:bCs/>
-          <w:color w:val="000000" w:themeColor="text1"/>
-          <w:lang w:val="en-US"/>
-        </w:rPr>
-        <w:t>meest</w:t>
-      </w:r>
-      <w:proofErr w:type="spellEnd"/>
-      <w:r>
-        <w:rPr>
-          <w:rFonts w:cs="Arial"/>
-          <w:b/>
-          <w:bCs/>
-          <w:color w:val="000000" w:themeColor="text1"/>
-          <w:lang w:val="en-US"/>
-        </w:rPr>
-        <w:t xml:space="preserve"> </w:t>
-      </w:r>
-      <w:proofErr w:type="spellStart"/>
-      <w:r>
-        <w:rPr>
-          <w:rFonts w:cs="Arial"/>
-          <w:b/>
-          <w:bCs/>
-          <w:color w:val="000000" w:themeColor="text1"/>
-          <w:lang w:val="en-US"/>
-        </w:rPr>
-        <w:t>bekende</w:t>
-      </w:r>
-      <w:proofErr w:type="spellEnd"/>
-      <w:r>
-        <w:rPr>
-          <w:rFonts w:cs="Arial"/>
-          <w:b/>
-          <w:bCs/>
-          <w:color w:val="000000" w:themeColor="text1"/>
-          <w:lang w:val="en-US"/>
-        </w:rPr>
-        <w:t xml:space="preserve"> </w:t>
-      </w:r>
-      <w:proofErr w:type="spellStart"/>
-      <w:r>
-        <w:rPr>
-          <w:rFonts w:cs="Arial"/>
-          <w:b/>
-          <w:bCs/>
-          <w:color w:val="000000" w:themeColor="text1"/>
-          <w:lang w:val="en-US"/>
-        </w:rPr>
-        <w:t>producten</w:t>
-      </w:r>
-      <w:proofErr w:type="spellEnd"/>
-      <w:r>
-        <w:rPr>
-          <w:rFonts w:cs="Arial"/>
-          <w:b/>
-          <w:bCs/>
-          <w:color w:val="000000" w:themeColor="text1"/>
-          <w:lang w:val="en-US"/>
-        </w:rPr>
-        <w:t xml:space="preserve"> van mobile devices?</w:t>
+        <w:t>Wat zijn de meest bekende producten van mobile devices?</w:t>
       </w:r>
     </w:p>
     <w:p>
@@ -1794,73 +1547,7 @@
           <w:color w:val="000000" w:themeColor="text1"/>
           <w:lang w:val="en-US"/>
         </w:rPr>
-        <w:t xml:space="preserve">Wat </w:t>
-      </w:r>
-      <w:proofErr w:type="spellStart"/>
-      <w:r>
-        <w:rPr>
-          <w:rFonts w:cs="Arial"/>
-          <w:b/>
-          <w:bCs/>
-          <w:color w:val="000000" w:themeColor="text1"/>
-          <w:lang w:val="en-US"/>
-        </w:rPr>
-        <w:t>zijn</w:t>
-      </w:r>
-      <w:proofErr w:type="spellEnd"/>
-      <w:r>
-        <w:rPr>
-          <w:rFonts w:cs="Arial"/>
-          <w:b/>
-          <w:bCs/>
-          <w:color w:val="000000" w:themeColor="text1"/>
-          <w:lang w:val="en-US"/>
-        </w:rPr>
-        <w:t xml:space="preserve"> </w:t>
-      </w:r>
-      <w:proofErr w:type="spellStart"/>
-      <w:r>
-        <w:rPr>
-          <w:rFonts w:cs="Arial"/>
-          <w:b/>
-          <w:bCs/>
-          <w:color w:val="000000" w:themeColor="text1"/>
-          <w:lang w:val="en-US"/>
-        </w:rPr>
-        <w:t>typische</w:t>
-      </w:r>
-      <w:proofErr w:type="spellEnd"/>
-      <w:r>
-        <w:rPr>
-          <w:rFonts w:cs="Arial"/>
-          <w:b/>
-          <w:bCs/>
-          <w:color w:val="000000" w:themeColor="text1"/>
-          <w:lang w:val="en-US"/>
-        </w:rPr>
-        <w:t xml:space="preserve"> </w:t>
-      </w:r>
-      <w:proofErr w:type="spellStart"/>
-      <w:r>
-        <w:rPr>
-          <w:rFonts w:cs="Arial"/>
-          <w:b/>
-          <w:bCs/>
-          <w:color w:val="000000" w:themeColor="text1"/>
-          <w:lang w:val="en-US"/>
-        </w:rPr>
-        <w:t>kenmerken</w:t>
-      </w:r>
-      <w:proofErr w:type="spellEnd"/>
-      <w:r>
-        <w:rPr>
-          <w:rFonts w:cs="Arial"/>
-          <w:b/>
-          <w:bCs/>
-          <w:color w:val="000000" w:themeColor="text1"/>
-          <w:lang w:val="en-US"/>
-        </w:rPr>
-        <w:t xml:space="preserve"> van mobile devices?</w:t>
+        <w:t>Wat zijn typische kenmerken van mobile devices?</w:t>
       </w:r>
     </w:p>
     <w:p>
@@ -1885,7 +1572,6 @@
           <w:lang w:val="en-US"/>
         </w:rPr>
       </w:pPr>
-      <w:proofErr w:type="spellStart"/>
       <w:r>
         <w:rPr>
           <w:rFonts w:cs="Arial"/>
@@ -1894,7 +1580,6 @@
         </w:rPr>
         <w:t>Schermresolutie</w:t>
       </w:r>
-      <w:proofErr w:type="spellEnd"/>
     </w:p>
     <w:p>
       <w:pPr>
@@ -1953,7 +1638,6 @@
           <w:lang w:val="en-US"/>
         </w:rPr>
       </w:pPr>
-      <w:proofErr w:type="spellStart"/>
       <w:r>
         <w:rPr>
           <w:rFonts w:cs="Arial"/>
@@ -1962,7 +1646,6 @@
         </w:rPr>
         <w:t>Batterijduur</w:t>
       </w:r>
-      <w:proofErr w:type="spellEnd"/>
     </w:p>
     <w:p>
       <w:pPr>
@@ -1977,23 +1660,13 @@
           <w:lang w:val="en-US"/>
         </w:rPr>
       </w:pPr>
-      <w:proofErr w:type="spellStart"/>
-      <w:r>
-        <w:rPr>
-          <w:rFonts w:cs="Arial"/>
-          <w:color w:val="000000" w:themeColor="text1"/>
-          <w:lang w:val="en-US"/>
-        </w:rPr>
-        <w:t>Draadloos</w:t>
-      </w:r>
-      <w:proofErr w:type="spellEnd"/>
-      <w:r>
-        <w:rPr>
-          <w:rFonts w:cs="Arial"/>
-          <w:color w:val="000000" w:themeColor="text1"/>
-          <w:lang w:val="en-US"/>
-        </w:rPr>
-        <w:t xml:space="preserve"> internet</w:t>
+      <w:r>
+        <w:rPr>
+          <w:rFonts w:cs="Arial"/>
+          <w:color w:val="000000" w:themeColor="text1"/>
+          <w:lang w:val="en-US"/>
+        </w:rPr>
+        <w:t>Draadloos internet</w:t>
       </w:r>
     </w:p>
     <w:p>
@@ -2023,64 +1696,8 @@
           <w:color w:val="000000" w:themeColor="text1"/>
           <w:lang w:val="en-US"/>
         </w:rPr>
-        <w:t xml:space="preserve">Wat </w:t>
-      </w:r>
-      <w:proofErr w:type="spellStart"/>
-      <w:r>
-        <w:rPr>
-          <w:rFonts w:cs="Arial"/>
-          <w:b/>
-          <w:bCs/>
-          <w:color w:val="000000" w:themeColor="text1"/>
-          <w:lang w:val="en-US"/>
-        </w:rPr>
-        <w:t>zijn</w:t>
-      </w:r>
-      <w:proofErr w:type="spellEnd"/>
-      <w:r>
-        <w:rPr>
-          <w:rFonts w:cs="Arial"/>
-          <w:b/>
-          <w:bCs/>
-          <w:color w:val="000000" w:themeColor="text1"/>
-          <w:lang w:val="en-US"/>
-        </w:rPr>
-        <w:t xml:space="preserve"> </w:t>
-      </w:r>
-      <w:proofErr w:type="spellStart"/>
-      <w:r>
-        <w:rPr>
-          <w:rFonts w:cs="Arial"/>
-          <w:b/>
-          <w:bCs/>
-          <w:color w:val="000000" w:themeColor="text1"/>
-          <w:lang w:val="en-US"/>
-        </w:rPr>
-        <w:t>typische</w:t>
-      </w:r>
-      <w:proofErr w:type="spellEnd"/>
-      <w:r>
-        <w:rPr>
-          <w:rFonts w:cs="Arial"/>
-          <w:b/>
-          <w:bCs/>
-          <w:color w:val="000000" w:themeColor="text1"/>
-          <w:lang w:val="en-US"/>
-        </w:rPr>
-        <w:t xml:space="preserve"> </w:t>
-      </w:r>
-      <w:proofErr w:type="spellStart"/>
-      <w:r>
-        <w:rPr>
-          <w:rFonts w:cs="Arial"/>
-          <w:b/>
-          <w:bCs/>
-          <w:color w:val="000000" w:themeColor="text1"/>
-          <w:lang w:val="en-US"/>
-        </w:rPr>
-        <w:t>functies</w:t>
-      </w:r>
-      <w:proofErr w:type="spellEnd"/>
+        <w:t>Wat zijn typische functies</w:t>
+      </w:r>
       <w:r>
         <w:rPr>
           <w:rFonts w:cs="Arial"/>
@@ -2122,18 +1739,8 @@
           <w:color w:val="000000" w:themeColor="text1"/>
           <w:lang w:val="en-US"/>
         </w:rPr>
-        <w:t xml:space="preserve">Foto’s/video’s </w:t>
-      </w:r>
-      <w:proofErr w:type="spellStart"/>
-      <w:r>
-        <w:rPr>
-          <w:rFonts w:cs="Arial"/>
-          <w:color w:val="000000" w:themeColor="text1"/>
-          <w:lang w:val="en-US"/>
-        </w:rPr>
-        <w:t>maken</w:t>
-      </w:r>
-      <w:proofErr w:type="spellEnd"/>
+        <w:t>Foto’s/video’s maken</w:t>
+      </w:r>
     </w:p>
     <w:p>
       <w:pPr>
@@ -2170,34 +1777,14 @@
           <w:lang w:val="en-US"/>
         </w:rPr>
       </w:pPr>
-      <w:proofErr w:type="spellStart"/>
-      <w:r>
-        <w:rPr>
-          <w:rFonts w:cs="Arial"/>
-          <w:color w:val="000000" w:themeColor="text1"/>
-          <w:lang w:val="en-US"/>
-        </w:rPr>
-        <w:t>Muziek</w:t>
-      </w:r>
-      <w:proofErr w:type="spellEnd"/>
-      <w:r>
-        <w:rPr>
-          <w:rFonts w:cs="Arial"/>
-          <w:color w:val="000000" w:themeColor="text1"/>
-          <w:lang w:val="en-US"/>
-        </w:rPr>
-        <w:t xml:space="preserve">/video </w:t>
-      </w:r>
-      <w:proofErr w:type="spellStart"/>
-      <w:r>
-        <w:rPr>
-          <w:rFonts w:cs="Arial"/>
-          <w:color w:val="000000" w:themeColor="text1"/>
-          <w:lang w:val="en-US"/>
-        </w:rPr>
-        <w:t>afspelen</w:t>
-      </w:r>
-      <w:proofErr w:type="spellEnd"/>
+      <w:r>
+        <w:rPr>
+          <w:rFonts w:cs="Arial"/>
+          <w:color w:val="000000" w:themeColor="text1"/>
+          <w:lang w:val="en-US"/>
+        </w:rPr>
+        <w:t>Muziek/video afspelen</w:t>
+      </w:r>
     </w:p>
     <w:p>
       <w:pPr>
@@ -2212,34 +1799,14 @@
           <w:lang w:val="en-US"/>
         </w:rPr>
       </w:pPr>
-      <w:proofErr w:type="spellStart"/>
-      <w:r>
-        <w:rPr>
-          <w:rFonts w:cs="Arial"/>
-          <w:color w:val="000000" w:themeColor="text1"/>
-          <w:lang w:val="en-US"/>
-        </w:rPr>
-        <w:t>Contactloos</w:t>
-      </w:r>
-      <w:proofErr w:type="spellEnd"/>
-      <w:r>
-        <w:rPr>
-          <w:rFonts w:cs="Arial"/>
-          <w:color w:val="000000" w:themeColor="text1"/>
-          <w:lang w:val="en-US"/>
-        </w:rPr>
-        <w:t xml:space="preserve"> </w:t>
-      </w:r>
-      <w:proofErr w:type="spellStart"/>
-      <w:r>
-        <w:rPr>
-          <w:rFonts w:cs="Arial"/>
-          <w:color w:val="000000" w:themeColor="text1"/>
-          <w:lang w:val="en-US"/>
-        </w:rPr>
-        <w:t>betalen</w:t>
-      </w:r>
-      <w:proofErr w:type="spellEnd"/>
+      <w:r>
+        <w:rPr>
+          <w:rFonts w:cs="Arial"/>
+          <w:color w:val="000000" w:themeColor="text1"/>
+          <w:lang w:val="en-US"/>
+        </w:rPr>
+        <w:t>Contactloos betalen</w:t>
+      </w:r>
     </w:p>
     <w:p>
       <w:pPr>
@@ -2417,21 +1984,12 @@
           <w:color w:val="000000" w:themeColor="text1"/>
         </w:rPr>
       </w:pPr>
-      <w:proofErr w:type="spellStart"/>
-      <w:r>
-        <w:rPr>
-          <w:rFonts w:cs="Arial"/>
-          <w:color w:val="000000" w:themeColor="text1"/>
-        </w:rPr>
-        <w:t>Hybrid</w:t>
-      </w:r>
-      <w:proofErr w:type="spellEnd"/>
-      <w:r>
-        <w:rPr>
-          <w:rFonts w:cs="Arial"/>
-          <w:color w:val="000000" w:themeColor="text1"/>
-        </w:rPr>
-        <w:t xml:space="preserve"> apps</w:t>
+      <w:r>
+        <w:rPr>
+          <w:rFonts w:cs="Arial"/>
+          <w:color w:val="000000" w:themeColor="text1"/>
+        </w:rPr>
+        <w:t>Hybrid apps</w:t>
       </w:r>
     </w:p>
     <w:p>
@@ -2458,27 +2016,7 @@
           <w:bCs/>
           <w:color w:val="000000" w:themeColor="text1"/>
         </w:rPr>
-        <w:t xml:space="preserve">Wat zijn de voor- en nadelen van deze </w:t>
-      </w:r>
-      <w:proofErr w:type="spellStart"/>
-      <w:r>
-        <w:rPr>
-          <w:rFonts w:cs="Arial"/>
-          <w:b/>
-          <w:bCs/>
-          <w:color w:val="000000" w:themeColor="text1"/>
-        </w:rPr>
-        <w:t>verschilende</w:t>
-      </w:r>
-      <w:proofErr w:type="spellEnd"/>
-      <w:r>
-        <w:rPr>
-          <w:rFonts w:cs="Arial"/>
-          <w:b/>
-          <w:bCs/>
-          <w:color w:val="000000" w:themeColor="text1"/>
-        </w:rPr>
-        <w:t xml:space="preserve"> types?</w:t>
+        <w:t>Wat zijn de voor- en nadelen van deze verschilende types?</w:t>
       </w:r>
     </w:p>
     <w:p>
@@ -2648,7 +2186,6 @@
           <w:color w:val="000000" w:themeColor="text1"/>
         </w:rPr>
       </w:pPr>
-      <w:proofErr w:type="spellStart"/>
       <w:r>
         <w:rPr>
           <w:rFonts w:cs="Arial"/>
@@ -2658,7 +2195,6 @@
         </w:rPr>
         <w:t>Hybrid</w:t>
       </w:r>
-      <w:proofErr w:type="spellEnd"/>
     </w:p>
     <w:p>
       <w:pPr>
@@ -2685,17 +2221,8 @@
           <w:rFonts w:cs="Arial"/>
           <w:color w:val="000000" w:themeColor="text1"/>
         </w:rPr>
-        <w:t xml:space="preserve">Voordelen: 1 codebase, sneller dan puur web, toegang tot hardware via </w:t>
-      </w:r>
-      <w:proofErr w:type="spellStart"/>
-      <w:r>
-        <w:rPr>
-          <w:rFonts w:cs="Arial"/>
-          <w:color w:val="000000" w:themeColor="text1"/>
-        </w:rPr>
-        <w:t>plugins</w:t>
-      </w:r>
-      <w:proofErr w:type="spellEnd"/>
+        <w:t>Voordelen: 1 codebase, sneller dan puur web, toegang tot hardware via plugins</w:t>
+      </w:r>
     </w:p>
     <w:p>
       <w:pPr>
@@ -2789,17 +2316,15 @@
           <w:rFonts w:cs="Arial"/>
           <w:color w:val="000000" w:themeColor="text1"/>
         </w:rPr>
-        <w:t xml:space="preserve">Web App: Twitter </w:t>
-      </w:r>
-      <w:proofErr w:type="spellStart"/>
-      <w:r>
-        <w:rPr>
-          <w:rFonts w:cs="Arial"/>
-          <w:color w:val="000000" w:themeColor="text1"/>
-        </w:rPr>
-        <w:t>Lite</w:t>
-      </w:r>
-      <w:proofErr w:type="spellEnd"/>
+        <w:t>Web App: Twitter Lite</w:t>
+      </w:r>
+      <w:r>
+        <w:rPr>
+          <w:rFonts w:cs="Arial"/>
+          <w:color w:val="000000" w:themeColor="text1"/>
+        </w:rPr>
+        <w:t>, Notion, Google Maps</w:t>
+      </w:r>
     </w:p>
     <w:p>
       <w:pPr>
@@ -2813,21 +2338,19 @@
           <w:color w:val="000000" w:themeColor="text1"/>
         </w:rPr>
       </w:pPr>
-      <w:proofErr w:type="spellStart"/>
-      <w:r>
-        <w:rPr>
-          <w:rFonts w:cs="Arial"/>
-          <w:color w:val="000000" w:themeColor="text1"/>
-        </w:rPr>
-        <w:t>Hybrid</w:t>
-      </w:r>
-      <w:proofErr w:type="spellEnd"/>
-      <w:r>
-        <w:rPr>
-          <w:rFonts w:cs="Arial"/>
-          <w:color w:val="000000" w:themeColor="text1"/>
-        </w:rPr>
-        <w:t>: Instagram</w:t>
+      <w:r>
+        <w:rPr>
+          <w:rFonts w:cs="Arial"/>
+          <w:color w:val="000000" w:themeColor="text1"/>
+        </w:rPr>
+        <w:t>Hybrid: Instagram</w:t>
+      </w:r>
+      <w:r>
+        <w:rPr>
+          <w:rFonts w:cs="Arial"/>
+          <w:color w:val="000000" w:themeColor="text1"/>
+        </w:rPr>
+        <w:t>, Uber</w:t>
       </w:r>
     </w:p>
     <w:p>
@@ -2990,9 +2513,8 @@
           <w:bCs/>
           <w:color w:val="000000" w:themeColor="text1"/>
         </w:rPr>
-        <w:t xml:space="preserve">Wat is een </w:t>
-      </w:r>
-      <w:proofErr w:type="spellStart"/>
+        <w:t>Wat is een Integrated Development Environment (IDE)</w:t>
+      </w:r>
       <w:r>
         <w:rPr>
           <w:rFonts w:cs="Arial"/>
@@ -3000,18 +2522,63 @@
           <w:bCs/>
           <w:color w:val="000000" w:themeColor="text1"/>
         </w:rPr>
-        <w:t>Integrated</w:t>
-      </w:r>
-      <w:proofErr w:type="spellEnd"/>
-      <w:r>
+        <w:t>?</w:t>
+      </w:r>
+    </w:p>
+    <w:p>
+      <w:pPr>
+        <w:rPr>
+          <w:rFonts w:cs="Arial"/>
+          <w:color w:val="000000" w:themeColor="text1"/>
+        </w:rPr>
+      </w:pPr>
+    </w:p>
+    <w:p>
+      <w:pPr>
+        <w:rPr>
+          <w:rFonts w:cs="Arial"/>
+          <w:color w:val="000000" w:themeColor="text1"/>
+        </w:rPr>
+      </w:pPr>
+      <w:r>
+        <w:rPr>
+          <w:rFonts w:cs="Arial"/>
+          <w:color w:val="000000" w:themeColor="text1"/>
+        </w:rPr>
+        <w:t xml:space="preserve">Een IDE is een programma (zoals Visual Studio Code) waarin je je code kunt schrijven, debuggen en testen. Verschillende tools zoals een compiler en een debugger komen </w:t>
+      </w:r>
+      <w:r>
+        <w:rPr>
+          <w:rFonts w:cs="Arial"/>
+          <w:color w:val="000000" w:themeColor="text1"/>
+        </w:rPr>
+        <w:t>hierbij</w:t>
+      </w:r>
+      <w:r>
+        <w:rPr>
+          <w:rFonts w:cs="Arial"/>
+          <w:color w:val="000000" w:themeColor="text1"/>
+        </w:rPr>
+        <w:t xml:space="preserve"> kijken.</w:t>
+      </w:r>
+    </w:p>
+    <w:p>
+      <w:pPr>
+        <w:rPr>
+          <w:rFonts w:cs="Arial"/>
+          <w:color w:val="000000" w:themeColor="text1"/>
+        </w:rPr>
+      </w:pPr>
+    </w:p>
+    <w:p>
+      <w:pPr>
         <w:rPr>
           <w:rFonts w:cs="Arial"/>
           <w:b/>
           <w:bCs/>
           <w:color w:val="000000" w:themeColor="text1"/>
         </w:rPr>
-        <w:t xml:space="preserve"> Development Environment (IDE)</w:t>
-      </w:r>
+      </w:pPr>
       <w:r>
         <w:rPr>
           <w:rFonts w:cs="Arial"/>
@@ -3019,91 +2586,7 @@
           <w:bCs/>
           <w:color w:val="000000" w:themeColor="text1"/>
         </w:rPr>
-        <w:t>?</w:t>
-      </w:r>
-    </w:p>
-    <w:p>
-      <w:pPr>
-        <w:rPr>
-          <w:rFonts w:cs="Arial"/>
-          <w:color w:val="000000" w:themeColor="text1"/>
-        </w:rPr>
-      </w:pPr>
-    </w:p>
-    <w:p>
-      <w:pPr>
-        <w:rPr>
-          <w:rFonts w:cs="Arial"/>
-          <w:color w:val="000000" w:themeColor="text1"/>
-        </w:rPr>
-      </w:pPr>
-      <w:r>
-        <w:rPr>
-          <w:rFonts w:cs="Arial"/>
-          <w:color w:val="000000" w:themeColor="text1"/>
-        </w:rPr>
-        <w:t xml:space="preserve">Een IDE is een programma (zoals Visual Studio Code) waarin je je code kunt schrijven, debuggen en testen. Verschillende tools zoals een compiler en een debugger komen </w:t>
-      </w:r>
-      <w:r>
-        <w:rPr>
-          <w:rFonts w:cs="Arial"/>
-          <w:color w:val="000000" w:themeColor="text1"/>
-        </w:rPr>
-        <w:t>hierbij</w:t>
-      </w:r>
-      <w:r>
-        <w:rPr>
-          <w:rFonts w:cs="Arial"/>
-          <w:color w:val="000000" w:themeColor="text1"/>
-        </w:rPr>
-        <w:t xml:space="preserve"> kijken.</w:t>
-      </w:r>
-    </w:p>
-    <w:p>
-      <w:pPr>
-        <w:rPr>
-          <w:rFonts w:cs="Arial"/>
-          <w:color w:val="000000" w:themeColor="text1"/>
-        </w:rPr>
-      </w:pPr>
-    </w:p>
-    <w:p>
-      <w:pPr>
-        <w:rPr>
-          <w:rFonts w:cs="Arial"/>
-          <w:b/>
-          <w:bCs/>
-          <w:color w:val="000000" w:themeColor="text1"/>
-        </w:rPr>
-      </w:pPr>
-      <w:r>
-        <w:rPr>
-          <w:rFonts w:cs="Arial"/>
-          <w:b/>
-          <w:bCs/>
-          <w:color w:val="000000" w:themeColor="text1"/>
-        </w:rPr>
-        <w:t xml:space="preserve">Welke </w:t>
-      </w:r>
-      <w:proofErr w:type="spellStart"/>
-      <w:r>
-        <w:rPr>
-          <w:rFonts w:cs="Arial"/>
-          <w:b/>
-          <w:bCs/>
-          <w:color w:val="000000" w:themeColor="text1"/>
-        </w:rPr>
-        <w:t>IDE’s</w:t>
-      </w:r>
-      <w:proofErr w:type="spellEnd"/>
-      <w:r>
-        <w:rPr>
-          <w:rFonts w:cs="Arial"/>
-          <w:b/>
-          <w:bCs/>
-          <w:color w:val="000000" w:themeColor="text1"/>
-        </w:rPr>
-        <w:t xml:space="preserve"> zijn geschikt voor Mobile Application Development?</w:t>
+        <w:t>Welke IDE’s zijn geschikt voor Mobile Application Development?</w:t>
       </w:r>
     </w:p>
     <w:p>
@@ -3131,23 +2614,7 @@
           <w:rFonts w:cs="Arial"/>
           <w:color w:val="000000" w:themeColor="text1"/>
         </w:rPr>
-        <w:t xml:space="preserve">Visual Studio Code (met gebruik van </w:t>
-      </w:r>
-      <w:proofErr w:type="spellStart"/>
-      <w:r>
-        <w:rPr>
-          <w:rFonts w:cs="Arial"/>
-          <w:color w:val="000000" w:themeColor="text1"/>
-        </w:rPr>
-        <w:t>React</w:t>
-      </w:r>
-      <w:proofErr w:type="spellEnd"/>
-      <w:r>
-        <w:rPr>
-          <w:rFonts w:cs="Arial"/>
-          <w:color w:val="000000" w:themeColor="text1"/>
-        </w:rPr>
-        <w:t xml:space="preserve"> Native of Flutter)</w:t>
+        <w:t>Visual Studio Code (met gebruik van React Native of Flutter)</w:t>
       </w:r>
     </w:p>
     <w:p>
@@ -3162,21 +2629,12 @@
           <w:color w:val="000000" w:themeColor="text1"/>
         </w:rPr>
       </w:pPr>
-      <w:proofErr w:type="spellStart"/>
-      <w:r>
-        <w:rPr>
-          <w:rFonts w:cs="Arial"/>
-          <w:color w:val="000000" w:themeColor="text1"/>
-        </w:rPr>
-        <w:t>Xcode</w:t>
-      </w:r>
-      <w:proofErr w:type="spellEnd"/>
-      <w:r>
-        <w:rPr>
-          <w:rFonts w:cs="Arial"/>
-          <w:color w:val="000000" w:themeColor="text1"/>
-        </w:rPr>
-        <w:t xml:space="preserve"> (voor onder andere iOS apps met Swift)</w:t>
+      <w:r>
+        <w:rPr>
+          <w:rFonts w:cs="Arial"/>
+          <w:color w:val="000000" w:themeColor="text1"/>
+        </w:rPr>
+        <w:t>Xcode (voor onder andere iOS apps met Swift)</w:t>
       </w:r>
     </w:p>
     <w:p>
@@ -3231,17 +2689,8 @@
           <w:rFonts w:cs="Arial"/>
           <w:color w:val="000000" w:themeColor="text1"/>
         </w:rPr>
-        <w:t>JavaScript/</w:t>
-      </w:r>
-      <w:proofErr w:type="spellStart"/>
-      <w:r>
-        <w:rPr>
-          <w:rFonts w:cs="Arial"/>
-          <w:color w:val="000000" w:themeColor="text1"/>
-        </w:rPr>
-        <w:t>TypeScript</w:t>
-      </w:r>
-      <w:proofErr w:type="spellEnd"/>
+        <w:t>JavaScript/TypeScript</w:t>
+      </w:r>
     </w:p>
     <w:p>
       <w:pPr>
@@ -3546,31 +2995,13 @@
           <w:color w:val="000000" w:themeColor="text1"/>
         </w:rPr>
       </w:pPr>
-      <w:proofErr w:type="spellStart"/>
-      <w:r>
-        <w:rPr>
-          <w:rFonts w:cs="Arial"/>
-          <w:color w:val="000000" w:themeColor="text1"/>
-        </w:rPr>
-        <w:t>StatCounter</w:t>
-      </w:r>
-      <w:proofErr w:type="spellEnd"/>
-      <w:r>
-        <w:rPr>
-          <w:rFonts w:cs="Arial"/>
-          <w:color w:val="000000" w:themeColor="text1"/>
-        </w:rPr>
-        <w:t xml:space="preserve"> </w:t>
-      </w:r>
-      <w:proofErr w:type="spellStart"/>
-      <w:r>
-        <w:rPr>
-          <w:rFonts w:cs="Arial"/>
-          <w:color w:val="000000" w:themeColor="text1"/>
-        </w:rPr>
-        <w:t>GlobalStats</w:t>
-      </w:r>
-      <w:proofErr w:type="spellEnd"/>
+      <w:r>
+        <w:rPr>
+          <w:rFonts w:cs="Arial"/>
+          <w:color w:val="000000" w:themeColor="text1"/>
+        </w:rPr>
+        <w:t>StatCounter GlobalStats</w:t>
+      </w:r>
     </w:p>
     <w:p>
       <w:pPr>
@@ -3710,6 +3141,11 @@
         <w:docPartUnique/>
       </w:docPartObj>
     </w:sdtPr>
+    <w:sdtEndPr>
+      <w:rPr>
+        <w:rStyle w:val="PageNumber"/>
+      </w:rPr>
+    </w:sdtEndPr>
     <w:sdtContent>
       <w:p>
         <w:pPr>
@@ -3764,6 +3200,11 @@
         <w:docPartUnique/>
       </w:docPartObj>
     </w:sdtPr>
+    <w:sdtEndPr>
+      <w:rPr>
+        <w:rStyle w:val="PageNumber"/>
+      </w:rPr>
+    </w:sdtEndPr>
     <w:sdtContent>
       <w:p>
         <w:pPr>

</xml_diff>